<commit_message>
[cập nhật mô tả requirement] [register.php][ngày tháng năm sinh] Thúc chú ý: .Tách phần Họ & tên lót với tên ra riêng, mình ko lưu Họ và tên chung. .Phần ngày tháng năm sinh giờ chuyển sang dùng dropdownlist. .Phần Khóa, năm sinh: 2009, 2008... dùng code php lấy năm hiện tại rồi sinh tiếp chứ ko dùng mã HTML.
</commit_message>
<xml_diff>
--- a/document/BA/HRWebsite - Requirement[v1.1].docx
+++ b/document/BA/HRWebsite - Requirement[v1.1].docx
@@ -9840,9 +9840,9 @@
         <w:lastRenderedPageBreak/>
         <w:drawing>
           <wp:inline distT="0" distB="0" distL="0" distR="0">
-            <wp:extent cx="5397500" cy="4872355"/>
+            <wp:extent cx="5397500" cy="4831080"/>
             <wp:effectExtent l="19050" t="0" r="0" b="0"/>
-            <wp:docPr id="9" name="Picture 8"/>
+            <wp:docPr id="12" name="Picture 2"/>
             <wp:cNvGraphicFramePr>
               <a:graphicFrameLocks xmlns:a="http://schemas.openxmlformats.org/drawingml/2006/main" noChangeAspect="1"/>
             </wp:cNvGraphicFramePr>
@@ -9850,7 +9850,7 @@
               <a:graphicData uri="http://schemas.openxmlformats.org/drawingml/2006/picture">
                 <pic:pic xmlns:pic="http://schemas.openxmlformats.org/drawingml/2006/picture">
                   <pic:nvPicPr>
-                    <pic:cNvPr id="0" name="Picture 8"/>
+                    <pic:cNvPr id="0" name="Picture 2"/>
                     <pic:cNvPicPr>
                       <a:picLocks noChangeAspect="1" noChangeArrowheads="1"/>
                     </pic:cNvPicPr>
@@ -9865,7 +9865,7 @@
                   <pic:spPr bwMode="auto">
                     <a:xfrm>
                       <a:off x="0" y="0"/>
-                      <a:ext cx="5397500" cy="4872355"/>
+                      <a:ext cx="5397500" cy="4831080"/>
                     </a:xfrm>
                     <a:prstGeom prst="rect">
                       <a:avLst/>
@@ -10264,56 +10264,67 @@
             <w:hideMark/>
           </w:tcPr>
           <w:p>
-            <w:r>
-              <w:t xml:space="preserve">- </w:t>
-            </w:r>
-            <w:r>
-              <w:t>Bắt buộc nhập</w:t>
-            </w:r>
-            <w:r>
-              <w:t>.</w:t>
-            </w:r>
-          </w:p>
-          <w:p>
             <w:pPr>
-              <w:spacing w:before="0" w:beforeAutospacing="0"/>
               <w:rPr>
                 <w:b/>
+                <w:color w:val="1F497D" w:themeColor="text2"/>
               </w:rPr>
             </w:pPr>
             <w:r>
-              <w:t xml:space="preserve">- </w:t>
-            </w:r>
-            <w:r>
-              <w:t xml:space="preserve">dùng Ajax để đảm bảo nhập đúng định dạng: </w:t>
-            </w:r>
-            <w:r>
               <w:rPr>
                 <w:b/>
+                <w:color w:val="1F497D" w:themeColor="text2"/>
               </w:rPr>
-              <w:t>Ngày/Tháng/Năm</w:t>
-            </w:r>
-          </w:p>
-          <w:p>
-            <w:pPr>
-              <w:spacing w:before="0" w:beforeAutospacing="0"/>
-            </w:pPr>
+              <w:t xml:space="preserve">- </w:t>
+            </w:r>
             <w:r>
               <w:rPr>
                 <w:b/>
+                <w:color w:val="1F497D" w:themeColor="text2"/>
               </w:rPr>
-              <w:t xml:space="preserve">- </w:t>
-            </w:r>
-            <w:r>
-              <w:t>Than khảo MaskedEdit trong Ajax ASP.NET.</w:t>
-            </w:r>
-          </w:p>
-          <w:p>
-            <w:pPr>
-              <w:spacing w:before="0" w:beforeAutospacing="0"/>
-            </w:pPr>
-            <w:r>
-              <w:t>- Nếu dạng mask nhập ngày tháng năm này quá khó thì hiện thực bằng cách dùng dropdownlist</w:t>
+              <w:t>Dropdown list dạng Ngày(</w:t>
+            </w:r>
+            <w:r>
+              <w:rPr>
+                <w:b/>
+                <w:color w:val="1F497D" w:themeColor="text2"/>
+              </w:rPr>
+              <w:t>1,...,</w:t>
+            </w:r>
+            <w:r>
+              <w:rPr>
+                <w:b/>
+                <w:color w:val="1F497D" w:themeColor="text2"/>
+              </w:rPr>
+              <w:t>31)</w:t>
+            </w:r>
+            <w:r>
+              <w:rPr>
+                <w:b/>
+                <w:color w:val="1F497D" w:themeColor="text2"/>
+              </w:rPr>
+              <w:t xml:space="preserve">, </w:t>
+            </w:r>
+            <w:r>
+              <w:rPr>
+                <w:b/>
+                <w:color w:val="1F497D" w:themeColor="text2"/>
+              </w:rPr>
+              <w:t>tháng (tháng 1,..., tháng 12), năm (</w:t>
+            </w:r>
+            <w:r>
+              <w:rPr>
+                <w:b/>
+                <w:color w:val="1F497D" w:themeColor="text2"/>
+              </w:rPr>
+              <w:t>những người từ 7 -&gt; 45 tuổi so với thời điểm hiện tại</w:t>
+            </w:r>
+            <w:r>
+              <w:rPr>
+                <w:b/>
+                <w:color w:val="1F497D" w:themeColor="text2"/>
+              </w:rPr>
+              <w:t>)</w:t>
             </w:r>
           </w:p>
         </w:tc>
@@ -10915,7 +10926,6 @@
       </w:pPr>
       <w:bookmarkStart w:id="64" w:name="_Toc240822566"/>
       <w:r>
-        <w:lastRenderedPageBreak/>
         <w:t>Common Business rules and constraints</w:t>
       </w:r>
       <w:bookmarkEnd w:id="64"/>
@@ -10972,6 +10982,7 @@
         </w:rPr>
       </w:pPr>
       <w:r>
+        <w:lastRenderedPageBreak/>
         <w:t>Phần design do nhóm thiết kế tự quyết định.</w:t>
       </w:r>
     </w:p>
@@ -12457,13 +12468,7 @@
               <w:spacing w:before="0" w:beforeAutospacing="0"/>
             </w:pPr>
             <w:r>
-              <w:t xml:space="preserve">- Chiều dài tối đa </w:t>
-            </w:r>
-            <w:r>
-              <w:t>5</w:t>
-            </w:r>
-            <w:r>
-              <w:t>0 ký tự</w:t>
+              <w:t>- Chiều dài tối đa 50 ký tự</w:t>
             </w:r>
           </w:p>
           <w:p>
@@ -16583,6 +16588,8 @@
     <w:p/>
     <w:p/>
     <w:p/>
+    <w:p/>
+    <w:p/>
   </w:endnote>
   <w:endnote w:type="continuationSeparator" w:id="0">
     <w:p>
@@ -16590,6 +16597,8 @@
         <w:continuationSeparator/>
       </w:r>
     </w:p>
+    <w:p/>
+    <w:p/>
     <w:p/>
     <w:p/>
     <w:p/>
@@ -16672,7 +16681,7 @@
         <w:rStyle w:val="PageNumber"/>
         <w:noProof/>
       </w:rPr>
-      <w:t>26</w:t>
+      <w:t>31</w:t>
     </w:r>
     <w:r>
       <w:rPr>
@@ -16692,6 +16701,8 @@
         <w:separator/>
       </w:r>
     </w:p>
+    <w:p/>
+    <w:p/>
     <w:p/>
     <w:p/>
     <w:p/>
@@ -16733,6 +16744,8 @@
         <w:continuationSeparator/>
       </w:r>
     </w:p>
+    <w:p/>
+    <w:p/>
     <w:p/>
     <w:p/>
     <w:p/>
@@ -23090,7 +23103,7 @@
 </file>
 
 <file path=customXml/itemProps2.xml><?xml version="1.0" encoding="utf-8"?>
-<ds:datastoreItem xmlns:ds="http://schemas.openxmlformats.org/officeDocument/2006/customXml" ds:itemID="{FCD1C59B-A85A-47EE-B8B8-F19C4F8932AD}">
+<ds:datastoreItem xmlns:ds="http://schemas.openxmlformats.org/officeDocument/2006/customXml" ds:itemID="{21DBB741-8A77-44D9-8AE0-82E2C12A672E}">
   <ds:schemaRefs>
     <ds:schemaRef ds:uri="http://schemas.openxmlformats.org/officeDocument/2006/bibliography"/>
   </ds:schemaRefs>

</xml_diff>

<commit_message>
Cập Nhật thay đổi trong ListUser.php và DisplayProfileInfo.php
</commit_message>
<xml_diff>
--- a/document/BA/HRWebsite - Requirement[v1.1].docx
+++ b/document/BA/HRWebsite - Requirement[v1.1].docx
@@ -322,25 +322,41 @@
           <w:tcPr>
             <w:tcW w:w="1818" w:type="dxa"/>
           </w:tcPr>
-          <w:p/>
+          <w:p>
+            <w:r>
+              <w:t>08/10/2009</w:t>
+            </w:r>
+          </w:p>
         </w:tc>
         <w:tc>
           <w:tcPr>
             <w:tcW w:w="965" w:type="dxa"/>
           </w:tcPr>
-          <w:p/>
+          <w:p>
+            <w:r>
+              <w:t>1.2</w:t>
+            </w:r>
+          </w:p>
         </w:tc>
         <w:tc>
           <w:tcPr>
             <w:tcW w:w="3805" w:type="dxa"/>
           </w:tcPr>
-          <w:p/>
+          <w:p>
+            <w:r>
+              <w:t>Thay đổi ListUser.php &amp; DisplayProfileInfo</w:t>
+            </w:r>
+          </w:p>
         </w:tc>
         <w:tc>
           <w:tcPr>
             <w:tcW w:w="2700" w:type="dxa"/>
           </w:tcPr>
-          <w:p/>
+          <w:p>
+            <w:r>
+              <w:t>Mai Thành Luân</w:t>
+            </w:r>
+          </w:p>
         </w:tc>
       </w:tr>
     </w:tbl>
@@ -7442,9 +7458,9 @@
         </w:rPr>
         <w:drawing>
           <wp:inline distT="0" distB="0" distL="0" distR="0">
-            <wp:extent cx="4326255" cy="6045835"/>
-            <wp:effectExtent l="19050" t="0" r="0" b="0"/>
-            <wp:docPr id="1" name="Picture 1"/>
+            <wp:extent cx="4162425" cy="6038850"/>
+            <wp:effectExtent l="19050" t="0" r="9525" b="0"/>
+            <wp:docPr id="19" name="Picture 6"/>
             <wp:cNvGraphicFramePr>
               <a:graphicFrameLocks xmlns:a="http://schemas.openxmlformats.org/drawingml/2006/main" noChangeAspect="1"/>
             </wp:cNvGraphicFramePr>
@@ -7452,7 +7468,7 @@
               <a:graphicData uri="http://schemas.openxmlformats.org/drawingml/2006/picture">
                 <pic:pic xmlns:pic="http://schemas.openxmlformats.org/drawingml/2006/picture">
                   <pic:nvPicPr>
-                    <pic:cNvPr id="0" name="Picture 1"/>
+                    <pic:cNvPr id="0" name="Picture 6"/>
                     <pic:cNvPicPr>
                       <a:picLocks noChangeAspect="1" noChangeArrowheads="1"/>
                     </pic:cNvPicPr>
@@ -7467,7 +7483,7 @@
                   <pic:spPr bwMode="auto">
                     <a:xfrm>
                       <a:off x="0" y="0"/>
-                      <a:ext cx="4326255" cy="6045835"/>
+                      <a:ext cx="4162425" cy="6038850"/>
                     </a:xfrm>
                     <a:prstGeom prst="rect">
                       <a:avLst/>
@@ -14517,9 +14533,9 @@
         </w:rPr>
         <w:drawing>
           <wp:inline distT="0" distB="0" distL="0" distR="0">
-            <wp:extent cx="5149850" cy="1960245"/>
+            <wp:extent cx="5663565" cy="1978660"/>
             <wp:effectExtent l="19050" t="0" r="0" b="0"/>
-            <wp:docPr id="57" name="Picture 36"/>
+            <wp:docPr id="9" name="Picture 2"/>
             <wp:cNvGraphicFramePr>
               <a:graphicFrameLocks xmlns:a="http://schemas.openxmlformats.org/drawingml/2006/main" noChangeAspect="1"/>
             </wp:cNvGraphicFramePr>
@@ -14527,7 +14543,7 @@
               <a:graphicData uri="http://schemas.openxmlformats.org/drawingml/2006/picture">
                 <pic:pic xmlns:pic="http://schemas.openxmlformats.org/drawingml/2006/picture">
                   <pic:nvPicPr>
-                    <pic:cNvPr id="0" name="Picture 36"/>
+                    <pic:cNvPr id="0" name="Picture 2"/>
                     <pic:cNvPicPr>
                       <a:picLocks noChangeAspect="1" noChangeArrowheads="1"/>
                     </pic:cNvPicPr>
@@ -14542,7 +14558,7 @@
                   <pic:spPr bwMode="auto">
                     <a:xfrm>
                       <a:off x="0" y="0"/>
-                      <a:ext cx="5149850" cy="1960245"/>
+                      <a:ext cx="5663565" cy="1978660"/>
                     </a:xfrm>
                     <a:prstGeom prst="rect">
                       <a:avLst/>
@@ -14641,9 +14657,9 @@
         </w:rPr>
         <w:drawing>
           <wp:inline distT="0" distB="0" distL="0" distR="0">
-            <wp:extent cx="5663565" cy="2442845"/>
+            <wp:extent cx="4790440" cy="2353945"/>
             <wp:effectExtent l="19050" t="0" r="0" b="0"/>
-            <wp:docPr id="7" name="Picture 2"/>
+            <wp:docPr id="15" name="Picture 4"/>
             <wp:cNvGraphicFramePr>
               <a:graphicFrameLocks xmlns:a="http://schemas.openxmlformats.org/drawingml/2006/main" noChangeAspect="1"/>
             </wp:cNvGraphicFramePr>
@@ -14651,7 +14667,7 @@
               <a:graphicData uri="http://schemas.openxmlformats.org/drawingml/2006/picture">
                 <pic:pic xmlns:pic="http://schemas.openxmlformats.org/drawingml/2006/picture">
                   <pic:nvPicPr>
-                    <pic:cNvPr id="0" name="Picture 2"/>
+                    <pic:cNvPr id="0" name="Picture 4"/>
                     <pic:cNvPicPr>
                       <a:picLocks noChangeAspect="1" noChangeArrowheads="1"/>
                     </pic:cNvPicPr>
@@ -14666,7 +14682,7 @@
                   <pic:spPr bwMode="auto">
                     <a:xfrm>
                       <a:off x="0" y="0"/>
-                      <a:ext cx="5663565" cy="2442845"/>
+                      <a:ext cx="4790440" cy="2353945"/>
                     </a:xfrm>
                     <a:prstGeom prst="rect">
                       <a:avLst/>
@@ -14847,6 +14863,20 @@
           <w:lang w:val="en-US"/>
         </w:rPr>
       </w:pPr>
+      <w:r>
+        <w:rPr>
+          <w:lang w:val="en-US"/>
+        </w:rPr>
+        <w:t xml:space="preserve">- List user với status là waiting thì có them 1 cột nữa để check chọn vào event mà người đó tham gia, một event gần đây nhất. </w:t>
+      </w:r>
+    </w:p>
+    <w:p>
+      <w:pPr>
+        <w:spacing w:before="0" w:beforeAutospacing="0"/>
+        <w:rPr>
+          <w:lang w:val="en-US"/>
+        </w:rPr>
+      </w:pPr>
       <w:bookmarkStart w:id="129" w:name="OLE_LINK13"/>
       <w:bookmarkStart w:id="130" w:name="OLE_LINK14"/>
       <w:r>
@@ -15069,7 +15099,22 @@
               <w:rPr>
                 <w:lang w:val="en-US"/>
               </w:rPr>
-              <w:t xml:space="preserve">Nếu status mới là Approved hoặc Deny, hệ thống sẽ </w:t>
+              <w:t xml:space="preserve">Nếu </w:t>
+            </w:r>
+            <w:r>
+              <w:rPr>
+                <w:b/>
+                <w:highlight w:val="yellow"/>
+                <w:u w:val="single"/>
+                <w:lang w:val="en-US"/>
+              </w:rPr>
+              <w:t>status mới</w:t>
+            </w:r>
+            <w:r>
+              <w:rPr>
+                <w:lang w:val="en-US"/>
+              </w:rPr>
+              <w:t xml:space="preserve"> là Approved hoặc Deny, hệ thống sẽ </w:t>
             </w:r>
             <w:r>
               <w:rPr>
@@ -15469,9 +15514,9 @@
         </w:rPr>
         <w:drawing>
           <wp:inline distT="0" distB="0" distL="0" distR="0">
-            <wp:extent cx="5663565" cy="2995930"/>
-            <wp:effectExtent l="19050" t="0" r="0" b="0"/>
-            <wp:docPr id="17" name="Picture 15"/>
+            <wp:extent cx="5690870" cy="2708910"/>
+            <wp:effectExtent l="19050" t="0" r="5080" b="0"/>
+            <wp:docPr id="18" name="Picture 5"/>
             <wp:cNvGraphicFramePr>
               <a:graphicFrameLocks xmlns:a="http://schemas.openxmlformats.org/drawingml/2006/main" noChangeAspect="1"/>
             </wp:cNvGraphicFramePr>
@@ -15479,7 +15524,7 @@
               <a:graphicData uri="http://schemas.openxmlformats.org/drawingml/2006/picture">
                 <pic:pic xmlns:pic="http://schemas.openxmlformats.org/drawingml/2006/picture">
                   <pic:nvPicPr>
-                    <pic:cNvPr id="0" name="Picture 15"/>
+                    <pic:cNvPr id="0" name="Picture 5"/>
                     <pic:cNvPicPr>
                       <a:picLocks noChangeAspect="1" noChangeArrowheads="1"/>
                     </pic:cNvPicPr>
@@ -15494,7 +15539,7 @@
                   <pic:spPr bwMode="auto">
                     <a:xfrm>
                       <a:off x="0" y="0"/>
-                      <a:ext cx="5663565" cy="2995930"/>
+                      <a:ext cx="5690870" cy="2708910"/>
                     </a:xfrm>
                     <a:prstGeom prst="rect">
                       <a:avLst/>
@@ -15745,14 +15790,7 @@
               <w:rPr>
                 <w:lang w:val="en-US"/>
               </w:rPr>
-              <w:t xml:space="preserve">- Nếu status mới là Approved thì email gởi đi có </w:t>
-            </w:r>
-            <w:r>
-              <w:rPr>
-                <w:lang w:val="en-US"/>
-              </w:rPr>
-              <w:lastRenderedPageBreak/>
-              <w:t xml:space="preserve">kèm theo </w:t>
+              <w:t xml:space="preserve">- Nếu status mới là Approved thì email gởi đi có kèm theo </w:t>
             </w:r>
             <w:r>
               <w:rPr>
@@ -15779,6 +15817,7 @@
               <w:rPr>
                 <w:lang w:val="en-US"/>
               </w:rPr>
+              <w:lastRenderedPageBreak/>
               <w:t>-Nếu status là mới là Deny thì gởi email thong báo user đó đã bị từ chối</w:t>
             </w:r>
           </w:p>
@@ -16042,7 +16081,6 @@
       </w:pPr>
       <w:bookmarkStart w:id="148" w:name="_Toc240822616"/>
       <w:r>
-        <w:lastRenderedPageBreak/>
         <w:t>Related screens</w:t>
       </w:r>
       <w:bookmarkEnd w:id="148"/>
@@ -16143,6 +16181,7 @@
       </w:pPr>
       <w:bookmarkStart w:id="149" w:name="_Toc240822617"/>
       <w:r>
+        <w:lastRenderedPageBreak/>
         <w:t>Common Business rules and constraints</w:t>
       </w:r>
       <w:bookmarkEnd w:id="149"/>
@@ -23103,7 +23142,7 @@
 </file>
 
 <file path=customXml/itemProps2.xml><?xml version="1.0" encoding="utf-8"?>
-<ds:datastoreItem xmlns:ds="http://schemas.openxmlformats.org/officeDocument/2006/customXml" ds:itemID="{21DBB741-8A77-44D9-8AE0-82E2C12A672E}">
+<ds:datastoreItem xmlns:ds="http://schemas.openxmlformats.org/officeDocument/2006/customXml" ds:itemID="{0D32CB54-B9E5-433B-A618-FA4A2634DF05}">
   <ds:schemaRefs>
     <ds:schemaRef ds:uri="http://schemas.openxmlformats.org/officeDocument/2006/bibliography"/>
   </ds:schemaRefs>

</xml_diff>